<commit_message>
Correcciones - 2da pre-entrega
</commit_message>
<xml_diff>
--- a/Observaciones.docx
+++ b/Observaciones.docx
@@ -47,21 +47,21 @@
         <w:rPr>
           <w:highlight w:val="green"/>
         </w:rPr>
-        <w:t xml:space="preserve">Los </w:t>
-      </w:r>
-      <w:proofErr w:type="spellStart"/>
-      <w:r>
-        <w:rPr>
-          <w:highlight w:val="green"/>
-        </w:rPr>
-        <w:t>wireframe</w:t>
-      </w:r>
-      <w:proofErr w:type="spellEnd"/>
-      <w:r>
-        <w:rPr>
-          <w:highlight w:val="green"/>
-        </w:rPr>
-        <w:t xml:space="preserve"> </w:t>
+        <w:t xml:space="preserve">La arquitectura del proyecto </w:t>
+      </w:r>
+      <w:proofErr w:type="spellStart"/>
+      <w:r>
+        <w:rPr>
+          <w:highlight w:val="green"/>
+        </w:rPr>
+        <w:t>esta</w:t>
+      </w:r>
+      <w:proofErr w:type="spellEnd"/>
+      <w:r>
+        <w:rPr>
+          <w:highlight w:val="green"/>
+        </w:rPr>
+        <w:t xml:space="preserve"> muy bien organizada, la estructura de los archivos </w:t>
       </w:r>
       <w:proofErr w:type="spellStart"/>
       <w:r>
@@ -75,10 +75,23 @@
         <w:rPr>
           <w:highlight w:val="green"/>
         </w:rPr>
-        <w:t xml:space="preserve"> muy bien en los diferentes dispositivos.</w:t>
+        <w:t xml:space="preserve"> correctos y se </w:t>
+      </w:r>
+      <w:proofErr w:type="spellStart"/>
+      <w:r>
+        <w:rPr>
+          <w:highlight w:val="green"/>
+        </w:rPr>
+        <w:t>marco</w:t>
+      </w:r>
+      <w:proofErr w:type="spellEnd"/>
+      <w:r>
+        <w:rPr>
+          <w:highlight w:val="green"/>
+        </w:rPr>
+        <w:t xml:space="preserve"> la jerarquía de padres e hijos.</w:t>
       </w:r>
     </w:p>
-    <w:p/>
     <w:p>
       <w:pPr>
         <w:pStyle w:val="Prrafodelista"/>
@@ -94,24 +107,9 @@
         <w:rPr>
           <w:highlight w:val="green"/>
         </w:rPr>
-        <w:t xml:space="preserve">La arquitectura del proyecto esta correcta, </w:t>
-      </w:r>
-      <w:proofErr w:type="spellStart"/>
-      <w:r>
-        <w:rPr>
-          <w:highlight w:val="green"/>
-        </w:rPr>
-        <w:t>recorda</w:t>
-      </w:r>
-      <w:proofErr w:type="spellEnd"/>
-      <w:r>
-        <w:rPr>
-          <w:highlight w:val="green"/>
-        </w:rPr>
-        <w:t xml:space="preserve"> colocar el archivo CSS en una carpeta para un mejor orden.</w:t>
+        <w:t>Se utilizo correctamente alguna de las metodologías para asignar los nombres a las clases.</w:t>
       </w:r>
     </w:p>
-    <w:p/>
     <w:p>
       <w:pPr>
         <w:pStyle w:val="Prrafodelista"/>
@@ -127,7 +125,7 @@
         <w:rPr>
           <w:highlight w:val="green"/>
         </w:rPr>
-        <w:t xml:space="preserve">La estructura de los archivos HTML </w:t>
+        <w:t xml:space="preserve">Los enlaces entre secciones </w:t>
       </w:r>
       <w:proofErr w:type="spellStart"/>
       <w:r>
@@ -141,24 +139,23 @@
         <w:rPr>
           <w:highlight w:val="green"/>
         </w:rPr>
-        <w:t xml:space="preserve"> muy bien, </w:t>
-      </w:r>
-      <w:proofErr w:type="spellStart"/>
-      <w:r>
-        <w:rPr>
-          <w:highlight w:val="green"/>
-        </w:rPr>
-        <w:t>ademas</w:t>
-      </w:r>
-      <w:proofErr w:type="spellEnd"/>
-      <w:r>
-        <w:rPr>
-          <w:highlight w:val="green"/>
-        </w:rPr>
-        <w:t xml:space="preserve"> de una correcta tabulación para mostrar la jerarquía de padres e hijos.</w:t>
+        <w:t xml:space="preserve"> muy bien para una buena </w:t>
+      </w:r>
+      <w:proofErr w:type="spellStart"/>
+      <w:r>
+        <w:rPr>
+          <w:highlight w:val="green"/>
+        </w:rPr>
+        <w:t>navegacion</w:t>
+      </w:r>
+      <w:proofErr w:type="spellEnd"/>
+      <w:r>
+        <w:rPr>
+          <w:highlight w:val="green"/>
+        </w:rPr>
+        <w:t xml:space="preserve"> por el sitio.</w:t>
       </w:r>
     </w:p>
-    <w:p/>
     <w:p>
       <w:pPr>
         <w:pStyle w:val="Prrafodelista"/>
@@ -174,38 +171,110 @@
         <w:rPr>
           <w:highlight w:val="green"/>
         </w:rPr>
-        <w:t xml:space="preserve">Cada </w:t>
-      </w:r>
-      <w:proofErr w:type="spellStart"/>
-      <w:r>
-        <w:rPr>
-          <w:highlight w:val="green"/>
-        </w:rPr>
-        <w:t>seccion</w:t>
-      </w:r>
-      <w:proofErr w:type="spellEnd"/>
-      <w:r>
-        <w:rPr>
-          <w:highlight w:val="green"/>
-        </w:rPr>
-        <w:t xml:space="preserve"> se identifica correctamente, pero </w:t>
-      </w:r>
-      <w:proofErr w:type="spellStart"/>
-      <w:r>
-        <w:rPr>
-          <w:highlight w:val="green"/>
-        </w:rPr>
-        <w:t>recorda</w:t>
-      </w:r>
-      <w:proofErr w:type="spellEnd"/>
-      <w:r>
-        <w:rPr>
-          <w:highlight w:val="green"/>
-        </w:rPr>
-        <w:t xml:space="preserve"> que se debe tener algo de contenido en cada una de las secciones.</w:t>
+        <w:t xml:space="preserve">En general las rutas de las </w:t>
+      </w:r>
+      <w:proofErr w:type="spellStart"/>
+      <w:r>
+        <w:rPr>
+          <w:highlight w:val="green"/>
+        </w:rPr>
+        <w:t>imagenes</w:t>
+      </w:r>
+      <w:proofErr w:type="spellEnd"/>
+      <w:r>
+        <w:rPr>
+          <w:highlight w:val="green"/>
+        </w:rPr>
+        <w:t xml:space="preserve"> </w:t>
+      </w:r>
+      <w:proofErr w:type="spellStart"/>
+      <w:r>
+        <w:rPr>
+          <w:highlight w:val="green"/>
+        </w:rPr>
+        <w:t>estan</w:t>
+      </w:r>
+      <w:proofErr w:type="spellEnd"/>
+      <w:r>
+        <w:rPr>
+          <w:highlight w:val="green"/>
+        </w:rPr>
+        <w:t xml:space="preserve"> correctas, pero </w:t>
+      </w:r>
+      <w:r>
+        <w:rPr>
+          <w:highlight w:val="green"/>
+          <w:u w:val="single"/>
+        </w:rPr>
+        <w:t xml:space="preserve">revisa que en el </w:t>
+      </w:r>
+      <w:proofErr w:type="spellStart"/>
+      <w:r>
+        <w:rPr>
+          <w:highlight w:val="green"/>
+          <w:u w:val="single"/>
+        </w:rPr>
+        <w:t>index</w:t>
+      </w:r>
+      <w:proofErr w:type="spellEnd"/>
+      <w:r>
+        <w:rPr>
+          <w:highlight w:val="green"/>
+          <w:u w:val="single"/>
+        </w:rPr>
+        <w:t xml:space="preserve"> algunas </w:t>
+      </w:r>
+      <w:proofErr w:type="spellStart"/>
+      <w:r>
+        <w:rPr>
+          <w:highlight w:val="green"/>
+          <w:u w:val="single"/>
+        </w:rPr>
+        <w:t>imagenes</w:t>
+      </w:r>
+      <w:proofErr w:type="spellEnd"/>
+      <w:r>
+        <w:rPr>
+          <w:highlight w:val="green"/>
+          <w:u w:val="single"/>
+        </w:rPr>
+        <w:t xml:space="preserve"> no poseen la ruta adecuada</w:t>
+      </w:r>
+      <w:r>
+        <w:rPr>
+          <w:highlight w:val="green"/>
+        </w:rPr>
+        <w:t xml:space="preserve">, se tienen tamaños apropiados y se </w:t>
+      </w:r>
+      <w:proofErr w:type="spellStart"/>
+      <w:r>
+        <w:rPr>
+          <w:highlight w:val="green"/>
+        </w:rPr>
+        <w:t>completo</w:t>
+      </w:r>
+      <w:proofErr w:type="spellEnd"/>
+      <w:r>
+        <w:rPr>
+          <w:highlight w:val="green"/>
+        </w:rPr>
+        <w:t xml:space="preserve"> el atributo </w:t>
+      </w:r>
+      <w:proofErr w:type="spellStart"/>
+      <w:r>
+        <w:rPr>
+          <w:highlight w:val="green"/>
+        </w:rPr>
+        <w:t>alt</w:t>
+      </w:r>
+      <w:proofErr w:type="spellEnd"/>
+      <w:r>
+        <w:rPr>
+          <w:highlight w:val="green"/>
+        </w:rPr>
+        <w:t xml:space="preserve"> correctamente.</w:t>
       </w:r>
     </w:p>
-    <w:p/>
     <w:p>
       <w:pPr>
         <w:pStyle w:val="Prrafodelista"/>
@@ -215,16 +284,81 @@
         </w:numPr>
         <w:rPr>
           <w:highlight w:val="green"/>
-        </w:rPr>
-      </w:pPr>
-      <w:r>
-        <w:rPr>
-          <w:highlight w:val="green"/>
-        </w:rPr>
-        <w:t>El diseño es simple y da espacio a futuros cambios.</w:t>
+          <w:u w:val="single"/>
+        </w:rPr>
+      </w:pPr>
+      <w:r>
+        <w:rPr>
+          <w:highlight w:val="green"/>
+        </w:rPr>
+        <w:t xml:space="preserve">La </w:t>
+      </w:r>
+      <w:proofErr w:type="spellStart"/>
+      <w:r>
+        <w:rPr>
+          <w:highlight w:val="green"/>
+        </w:rPr>
+        <w:t>informacion</w:t>
+      </w:r>
+      <w:proofErr w:type="spellEnd"/>
+      <w:r>
+        <w:rPr>
+          <w:highlight w:val="green"/>
+        </w:rPr>
+        <w:t xml:space="preserve"> de cada </w:t>
+      </w:r>
+      <w:proofErr w:type="spellStart"/>
+      <w:r>
+        <w:rPr>
+          <w:highlight w:val="green"/>
+        </w:rPr>
+        <w:t>seccion</w:t>
+      </w:r>
+      <w:proofErr w:type="spellEnd"/>
+      <w:r>
+        <w:rPr>
+          <w:highlight w:val="green"/>
+        </w:rPr>
+        <w:t xml:space="preserve"> esta </w:t>
+      </w:r>
+      <w:proofErr w:type="gramStart"/>
+      <w:r>
+        <w:rPr>
+          <w:highlight w:val="green"/>
+        </w:rPr>
+        <w:t>correcta</w:t>
+      </w:r>
+      <w:proofErr w:type="gramEnd"/>
+      <w:r>
+        <w:rPr>
+          <w:highlight w:val="green"/>
+        </w:rPr>
+        <w:t xml:space="preserve"> </w:t>
+      </w:r>
+      <w:r>
+        <w:rPr>
+          <w:highlight w:val="green"/>
+          <w:u w:val="single"/>
+        </w:rPr>
+        <w:t xml:space="preserve">pero revisa que en algunas secciones no </w:t>
+      </w:r>
+      <w:proofErr w:type="spellStart"/>
+      <w:r>
+        <w:rPr>
+          <w:highlight w:val="green"/>
+          <w:u w:val="single"/>
+        </w:rPr>
+        <w:t>estan</w:t>
+      </w:r>
+      <w:proofErr w:type="spellEnd"/>
+      <w:r>
+        <w:rPr>
+          <w:highlight w:val="green"/>
+          <w:u w:val="single"/>
+        </w:rPr>
+        <w:t xml:space="preserve"> correctamente estructuradas ya que lo elementos se superponen.</w:t>
       </w:r>
     </w:p>
-    <w:p/>
     <w:p>
       <w:pPr>
         <w:pStyle w:val="Prrafodelista"/>
@@ -240,38 +374,23 @@
         <w:rPr>
           <w:highlight w:val="green"/>
         </w:rPr>
-        <w:t xml:space="preserve">Se </w:t>
-      </w:r>
-      <w:proofErr w:type="spellStart"/>
-      <w:r>
-        <w:rPr>
-          <w:highlight w:val="green"/>
-        </w:rPr>
-        <w:t>linkeo</w:t>
-      </w:r>
-      <w:proofErr w:type="spellEnd"/>
-      <w:r>
-        <w:rPr>
-          <w:highlight w:val="green"/>
-        </w:rPr>
-        <w:t xml:space="preserve"> la hoja de estilos correctamente (</w:t>
-      </w:r>
-      <w:proofErr w:type="spellStart"/>
-      <w:r>
-        <w:rPr>
-          <w:highlight w:val="green"/>
-        </w:rPr>
-        <w:t>recorda</w:t>
-      </w:r>
-      <w:proofErr w:type="spellEnd"/>
-      <w:r>
-        <w:rPr>
-          <w:highlight w:val="green"/>
-        </w:rPr>
-        <w:t xml:space="preserve"> colocarlo dentro de una carpeta).</w:t>
+        <w:t xml:space="preserve">Las animaciones son las justas para </w:t>
+      </w:r>
+      <w:proofErr w:type="spellStart"/>
+      <w:r>
+        <w:rPr>
+          <w:highlight w:val="green"/>
+        </w:rPr>
+        <w:t>le</w:t>
+      </w:r>
+      <w:proofErr w:type="spellEnd"/>
+      <w:r>
+        <w:rPr>
+          <w:highlight w:val="green"/>
+        </w:rPr>
+        <w:t xml:space="preserve"> sitio.</w:t>
       </w:r>
     </w:p>
-    <w:p/>
     <w:p>
       <w:pPr>
         <w:pStyle w:val="Prrafodelista"/>
@@ -287,38 +406,8 @@
         <w:rPr>
           <w:highlight w:val="green"/>
         </w:rPr>
-        <w:t xml:space="preserve">Hace uso de la metodología </w:t>
-      </w:r>
-      <w:proofErr w:type="spellStart"/>
-      <w:r>
-        <w:rPr>
-          <w:highlight w:val="green"/>
-        </w:rPr>
-        <w:t>camelCase</w:t>
-      </w:r>
-      <w:proofErr w:type="spellEnd"/>
-      <w:r>
-        <w:rPr>
-          <w:highlight w:val="green"/>
-        </w:rPr>
-        <w:t xml:space="preserve"> para asignar los nombres a las clases.</w:t>
-      </w:r>
-    </w:p>
-    <w:p>
-      <w:pPr>
-        <w:pStyle w:val="Prrafodelista"/>
-        <w:rPr>
-          <w:highlight w:val="green"/>
-        </w:rPr>
-      </w:pPr>
-    </w:p>
-    <w:p>
-      <w:pPr>
-        <w:pStyle w:val="Prrafodelista"/>
-        <w:rPr>
-          <w:highlight w:val="green"/>
-        </w:rPr>
-      </w:pPr>
+        <w:t>El diseño del sitio es el correcto.</w:t>
+      </w:r>
     </w:p>
     <w:p>
       <w:pPr>
@@ -327,34 +416,122 @@
           <w:ilvl w:val="0"/>
           <w:numId w:val="1"/>
         </w:numPr>
-      </w:pPr>
-      <w:r>
-        <w:t xml:space="preserve">Los enlaces entre secciones </w:t>
-      </w:r>
-      <w:proofErr w:type="spellStart"/>
-      <w:r>
-        <w:t>estan</w:t>
-      </w:r>
-      <w:proofErr w:type="spellEnd"/>
-      <w:r>
-        <w:t xml:space="preserve"> muy bien, para una buena </w:t>
-      </w:r>
-      <w:proofErr w:type="spellStart"/>
-      <w:r>
-        <w:t>navegacion</w:t>
-      </w:r>
-      <w:proofErr w:type="spellEnd"/>
-      <w:r>
-        <w:t xml:space="preserve"> por el sitio y </w:t>
-      </w:r>
-      <w:r>
-        <w:rPr>
-          <w:highlight w:val="cyan"/>
-        </w:rPr>
-        <w:t>cuando coloques el logo te recomiendo que ese sirva como enlace al inicio de sitio.</w:t>
+        <w:rPr>
+          <w:highlight w:val="green"/>
+        </w:rPr>
+      </w:pPr>
+      <w:r>
+        <w:rPr>
+          <w:highlight w:val="green"/>
+        </w:rPr>
+        <w:t xml:space="preserve">El responsive en al menos 2 secciones </w:t>
+      </w:r>
+      <w:proofErr w:type="spellStart"/>
+      <w:r>
+        <w:rPr>
+          <w:highlight w:val="green"/>
+        </w:rPr>
+        <w:t>esta</w:t>
+      </w:r>
+      <w:proofErr w:type="spellEnd"/>
+      <w:r>
+        <w:rPr>
+          <w:highlight w:val="green"/>
+        </w:rPr>
+        <w:t xml:space="preserve"> correcto, se </w:t>
+      </w:r>
+      <w:proofErr w:type="spellStart"/>
+      <w:r>
+        <w:rPr>
+          <w:highlight w:val="green"/>
+        </w:rPr>
+        <w:t>utilizo</w:t>
+      </w:r>
+      <w:proofErr w:type="spellEnd"/>
+      <w:r>
+        <w:rPr>
+          <w:highlight w:val="green"/>
+        </w:rPr>
+        <w:t xml:space="preserve"> las medidas </w:t>
+      </w:r>
+      <w:proofErr w:type="spellStart"/>
+      <w:proofErr w:type="gramStart"/>
+      <w:r>
+        <w:rPr>
+          <w:highlight w:val="green"/>
+        </w:rPr>
+        <w:t>queries</w:t>
+      </w:r>
+      <w:proofErr w:type="spellEnd"/>
+      <w:proofErr w:type="gramEnd"/>
+      <w:r>
+        <w:rPr>
+          <w:highlight w:val="green"/>
+        </w:rPr>
+        <w:t xml:space="preserve"> </w:t>
+      </w:r>
+      <w:r>
+        <w:rPr>
+          <w:highlight w:val="green"/>
+          <w:u w:val="single"/>
+        </w:rPr>
+        <w:t xml:space="preserve">pero </w:t>
+      </w:r>
+      <w:proofErr w:type="spellStart"/>
+      <w:r>
+        <w:rPr>
+          <w:highlight w:val="green"/>
+          <w:u w:val="single"/>
+        </w:rPr>
+        <w:t>recorda</w:t>
+      </w:r>
+      <w:proofErr w:type="spellEnd"/>
+      <w:r>
+        <w:rPr>
+          <w:highlight w:val="green"/>
+          <w:u w:val="single"/>
+        </w:rPr>
+        <w:t xml:space="preserve"> colocar el elemento completo "@media </w:t>
+      </w:r>
+      <w:proofErr w:type="spellStart"/>
+      <w:r>
+        <w:rPr>
+          <w:highlight w:val="green"/>
+          <w:u w:val="single"/>
+        </w:rPr>
+        <w:t>screen</w:t>
+      </w:r>
+      <w:proofErr w:type="spellEnd"/>
+      <w:r>
+        <w:rPr>
+          <w:highlight w:val="green"/>
+          <w:u w:val="single"/>
+        </w:rPr>
+        <w:t xml:space="preserve"> and (</w:t>
+      </w:r>
+      <w:proofErr w:type="spellStart"/>
+      <w:r>
+        <w:rPr>
+          <w:highlight w:val="green"/>
+          <w:u w:val="single"/>
+        </w:rPr>
+        <w:t>max-width</w:t>
+      </w:r>
+      <w:proofErr w:type="spellEnd"/>
+      <w:r>
+        <w:rPr>
+          <w:highlight w:val="green"/>
+          <w:u w:val="single"/>
+        </w:rPr>
+        <w:t xml:space="preserve"> 600px)"</w:t>
+      </w:r>
+      <w:r>
+        <w:rPr>
+          <w:highlight w:val="green"/>
+        </w:rPr>
+        <w:t>.</w:t>
       </w:r>
     </w:p>
-    <w:p/>
     <w:p>
       <w:pPr>
         <w:pStyle w:val="Prrafodelista"/>
@@ -370,233 +547,64 @@
         <w:rPr>
           <w:highlight w:val="green"/>
         </w:rPr>
-        <w:t>Se hizo uso de comentarios tanto en HTML como en CSS, te recomiendo que los uses para conceptos generales.</w:t>
+        <w:t xml:space="preserve">Se utilizo correctamente Bootstrap, pero </w:t>
+      </w:r>
+      <w:proofErr w:type="spellStart"/>
+      <w:r>
+        <w:rPr>
+          <w:highlight w:val="green"/>
+        </w:rPr>
+        <w:t>recorda</w:t>
+      </w:r>
+      <w:proofErr w:type="spellEnd"/>
+      <w:r>
+        <w:rPr>
+          <w:highlight w:val="green"/>
+        </w:rPr>
+        <w:t xml:space="preserve"> modificar los estilos de estos elementos para que se acoplen a los diseños de tu sitio y no queden con los que trae por defecto, </w:t>
+      </w:r>
+      <w:r>
+        <w:rPr>
+          <w:highlight w:val="green"/>
+          <w:u w:val="single"/>
+        </w:rPr>
+        <w:t xml:space="preserve">el </w:t>
+      </w:r>
+      <w:proofErr w:type="spellStart"/>
+      <w:r>
+        <w:rPr>
+          <w:highlight w:val="green"/>
+          <w:u w:val="single"/>
+        </w:rPr>
+        <w:t>menu</w:t>
+      </w:r>
+      <w:proofErr w:type="spellEnd"/>
+      <w:r>
+        <w:rPr>
+          <w:highlight w:val="green"/>
+          <w:u w:val="single"/>
+        </w:rPr>
+        <w:t xml:space="preserve"> hamburguesa </w:t>
+      </w:r>
+      <w:proofErr w:type="spellStart"/>
+      <w:r>
+        <w:rPr>
+          <w:highlight w:val="green"/>
+          <w:u w:val="single"/>
+        </w:rPr>
+        <w:t>esta</w:t>
+      </w:r>
+      <w:proofErr w:type="spellEnd"/>
+      <w:r>
+        <w:rPr>
+          <w:highlight w:val="green"/>
+          <w:u w:val="single"/>
+        </w:rPr>
+        <w:t xml:space="preserve"> muy bien, te aconsejo modificar el icono de este elemento.</w:t>
       </w:r>
     </w:p>
     <w:p/>
     <w:p>
-      <w:pPr>
-        <w:pStyle w:val="Prrafodelista"/>
-        <w:numPr>
-          <w:ilvl w:val="0"/>
-          <w:numId w:val="1"/>
-        </w:numPr>
-        <w:rPr>
-          <w:highlight w:val="cyan"/>
-        </w:rPr>
-      </w:pPr>
-      <w:r>
-        <w:rPr>
-          <w:highlight w:val="cyan"/>
-        </w:rPr>
-        <w:t xml:space="preserve">El formulario esta correcto en la </w:t>
-      </w:r>
-      <w:r>
-        <w:rPr>
-          <w:highlight w:val="cyan"/>
-        </w:rPr>
-        <w:t>sección</w:t>
-      </w:r>
-      <w:r>
-        <w:rPr>
-          <w:highlight w:val="cyan"/>
-        </w:rPr>
-        <w:t xml:space="preserve"> pedida, te recomiendo colocar el botón de borrar.</w:t>
-      </w:r>
-    </w:p>
-    <w:p/>
-    <w:p>
-      <w:pPr>
-        <w:pStyle w:val="Prrafodelista"/>
-        <w:numPr>
-          <w:ilvl w:val="0"/>
-          <w:numId w:val="1"/>
-        </w:numPr>
-        <w:rPr>
-          <w:highlight w:val="cyan"/>
-        </w:rPr>
-      </w:pPr>
-      <w:proofErr w:type="spellStart"/>
-      <w:r>
-        <w:rPr>
-          <w:highlight w:val="cyan"/>
-        </w:rPr>
-        <w:t>Recorda</w:t>
-      </w:r>
-      <w:proofErr w:type="spellEnd"/>
-      <w:r>
-        <w:rPr>
-          <w:highlight w:val="cyan"/>
-        </w:rPr>
-        <w:t xml:space="preserve"> que para esta entrega se pide el uso de </w:t>
-      </w:r>
-      <w:proofErr w:type="spellStart"/>
-      <w:r>
-        <w:rPr>
-          <w:highlight w:val="cyan"/>
-        </w:rPr>
-        <w:t>imagenes</w:t>
-      </w:r>
-      <w:proofErr w:type="spellEnd"/>
-      <w:r>
-        <w:rPr>
-          <w:highlight w:val="cyan"/>
-        </w:rPr>
-        <w:t xml:space="preserve"> que sean colocadas desde el HTML y a estas se le debe completar el atributo </w:t>
-      </w:r>
-      <w:proofErr w:type="spellStart"/>
-      <w:r>
-        <w:rPr>
-          <w:highlight w:val="cyan"/>
-        </w:rPr>
-        <w:t>alt</w:t>
-      </w:r>
-      <w:proofErr w:type="spellEnd"/>
-      <w:r>
-        <w:rPr>
-          <w:highlight w:val="cyan"/>
-        </w:rPr>
-        <w:t xml:space="preserve"> con un nombre que haga referencia a la imagen.</w:t>
-      </w:r>
-    </w:p>
-    <w:p/>
-    <w:p>
-      <w:pPr>
-        <w:pStyle w:val="Prrafodelista"/>
-        <w:numPr>
-          <w:ilvl w:val="0"/>
-          <w:numId w:val="1"/>
-        </w:numPr>
-        <w:rPr>
-          <w:highlight w:val="red"/>
-        </w:rPr>
-      </w:pPr>
-      <w:r>
-        <w:rPr>
-          <w:highlight w:val="cyan"/>
-        </w:rPr>
-        <w:t xml:space="preserve">Es de suma importancia que se haga uso de </w:t>
-      </w:r>
-      <w:r>
-        <w:rPr>
-          <w:highlight w:val="cyan"/>
-          <w:u w:val="single"/>
-        </w:rPr>
-        <w:t>solo un archivo</w:t>
-      </w:r>
-      <w:r>
-        <w:rPr>
-          <w:highlight w:val="cyan"/>
-        </w:rPr>
-        <w:t xml:space="preserve"> CSS para todos los HTML ya que esto es una buena </w:t>
-      </w:r>
-      <w:proofErr w:type="spellStart"/>
-      <w:r>
-        <w:rPr>
-          <w:highlight w:val="cyan"/>
-        </w:rPr>
-        <w:t>practica</w:t>
-      </w:r>
-      <w:proofErr w:type="spellEnd"/>
-      <w:r>
-        <w:rPr>
-          <w:highlight w:val="cyan"/>
-        </w:rPr>
-        <w:t xml:space="preserve">, no se debe hacer uno por cada uno de los archivos ya que se repiten los códigos y no se reciclan, y esto </w:t>
-      </w:r>
-      <w:proofErr w:type="spellStart"/>
-      <w:r>
-        <w:rPr>
-          <w:highlight w:val="cyan"/>
-        </w:rPr>
-        <w:t>tambien</w:t>
-      </w:r>
-      <w:proofErr w:type="spellEnd"/>
-      <w:r>
-        <w:rPr>
-          <w:highlight w:val="cyan"/>
-        </w:rPr>
-        <w:t xml:space="preserve"> provoca que el sitio pese </w:t>
-      </w:r>
-      <w:proofErr w:type="spellStart"/>
-      <w:r>
-        <w:rPr>
-          <w:highlight w:val="cyan"/>
-        </w:rPr>
-        <w:lastRenderedPageBreak/>
-        <w:t>mas</w:t>
-      </w:r>
-      <w:proofErr w:type="spellEnd"/>
-      <w:r>
-        <w:rPr>
-          <w:highlight w:val="cyan"/>
-        </w:rPr>
-        <w:t xml:space="preserve">, podes diferenciar cada </w:t>
-      </w:r>
-      <w:proofErr w:type="spellStart"/>
-      <w:r>
-        <w:rPr>
-          <w:highlight w:val="cyan"/>
-        </w:rPr>
-        <w:t>seccion</w:t>
-      </w:r>
-      <w:proofErr w:type="spellEnd"/>
-      <w:r>
-        <w:rPr>
-          <w:highlight w:val="cyan"/>
-        </w:rPr>
-        <w:t xml:space="preserve">, con comentarios y ayudarte de las clases colocando un nombre que haga referencia a los elementos. </w:t>
-      </w:r>
-    </w:p>
-    <w:p/>
-    <w:p>
-      <w:pPr>
-        <w:pStyle w:val="Prrafodelista"/>
-        <w:numPr>
-          <w:ilvl w:val="0"/>
-          <w:numId w:val="1"/>
-        </w:numPr>
-        <w:rPr>
-          <w:highlight w:val="cyan"/>
-        </w:rPr>
-      </w:pPr>
-      <w:r>
-        <w:rPr>
-          <w:highlight w:val="cyan"/>
-        </w:rPr>
-        <w:t xml:space="preserve">E importante siempre se debe utilizar el h1 en todos los archivos HTML ya que es el </w:t>
-      </w:r>
-      <w:proofErr w:type="spellStart"/>
-      <w:r>
-        <w:rPr>
-          <w:highlight w:val="cyan"/>
-        </w:rPr>
-        <w:t>titulo</w:t>
-      </w:r>
-      <w:proofErr w:type="spellEnd"/>
-      <w:r>
-        <w:rPr>
-          <w:highlight w:val="cyan"/>
-        </w:rPr>
-        <w:t xml:space="preserve"> principal de cada uno y de esta forma es </w:t>
-      </w:r>
-      <w:proofErr w:type="spellStart"/>
-      <w:r>
-        <w:rPr>
-          <w:highlight w:val="cyan"/>
-        </w:rPr>
-        <w:t>mas</w:t>
-      </w:r>
-      <w:proofErr w:type="spellEnd"/>
-      <w:r>
-        <w:rPr>
-          <w:highlight w:val="cyan"/>
-        </w:rPr>
-        <w:t xml:space="preserve"> sencillo que los usuarios encuentren tu sitio.</w:t>
-      </w:r>
-    </w:p>
-    <w:p/>
-    <w:p>
       <w:r>
         <w:t xml:space="preserve">Quedo a la espera de la </w:t>
       </w:r>
@@ -606,7 +614,7 @@
       </w:r>
       <w:proofErr w:type="spellEnd"/>
       <w:r>
-        <w:t xml:space="preserve">, cualquier duda o consulta me </w:t>
+        <w:t xml:space="preserve">, cualquier duda me </w:t>
       </w:r>
       <w:proofErr w:type="gramStart"/>
       <w:r>
@@ -614,7 +622,7 @@
       </w:r>
       <w:proofErr w:type="gramEnd"/>
       <w:r>
-        <w:t xml:space="preserve"> hablar sin problemas, Gracias</w:t>
+        <w:t xml:space="preserve"> consultar sin problemas, Gracias</w:t>
       </w:r>
     </w:p>
     <w:sectPr>
@@ -630,9 +638,9 @@
 <file path=word/numbering.xml><?xml version="1.0" encoding="utf-8"?>
 <w:numbering xmlns:wpc="http://schemas.microsoft.com/office/word/2010/wordprocessingCanvas" xmlns:cx="http://schemas.microsoft.com/office/drawing/2014/chartex" xmlns:cx1="http://schemas.microsoft.com/office/drawing/2015/9/8/chartex" xmlns:cx2="http://schemas.microsoft.com/office/drawing/2015/10/21/chartex" xmlns:cx3="http://schemas.microsoft.com/office/drawing/2016/5/9/chartex" xmlns:cx4="http://schemas.microsoft.com/office/drawing/2016/5/10/chartex" xmlns:cx5="http://schemas.microsoft.com/office/drawing/2016/5/11/chartex" xmlns:cx6="http://schemas.microsoft.com/office/drawing/2016/5/12/chartex" xmlns:cx7="http://schemas.microsoft.com/office/drawing/2016/5/13/chartex" xmlns:cx8="http://schemas.microsoft.com/office/drawing/2016/5/14/chartex" xmlns:mc="http://schemas.openxmlformats.org/markup-compatibility/2006" xmlns:aink="http://schemas.microsoft.com/office/drawing/2016/ink" xmlns:am3d="http://schemas.microsoft.com/office/drawing/2017/model3d" xmlns:o="urn:schemas-microsoft-com:office:office" xmlns:r="http://schemas.openxmlformats.org/officeDocument/2006/relationships" xmlns:m="http://schemas.openxmlformats.org/officeDocument/2006/math" xmlns:v="urn:schemas-microsoft-com:vml" xmlns:wp14="http://schemas.microsoft.com/office/word/2010/wordprocessingDrawing" xmlns:wp="http://schemas.openxmlformats.org/drawingml/2006/wordprocessingDrawing" xmlns:w10="urn:schemas-microsoft-com:office:word" xmlns:w="http://schemas.openxmlformats.org/wordprocessingml/2006/main" xmlns:w14="http://schemas.microsoft.com/office/word/2010/wordml" xmlns:w15="http://schemas.microsoft.com/office/word/2012/wordml" xmlns:w16cex="http://schemas.microsoft.com/office/word/2018/wordml/cex" xmlns:w16cid="http://schemas.microsoft.com/office/word/2016/wordml/cid" xmlns:w16="http://schemas.microsoft.com/office/word/2018/wordml" xmlns:w16sdtdh="http://schemas.microsoft.com/office/word/2020/wordml/sdtdatahash" xmlns:w16se="http://schemas.microsoft.com/office/word/2015/wordml/symex" xmlns:wpg="http://schemas.microsoft.com/office/word/2010/wordprocessingGroup" xmlns:wpi="http://schemas.microsoft.com/office/word/2010/wordprocessingInk" xmlns:wne="http://schemas.microsoft.com/office/word/2006/wordml" xmlns:wps="http://schemas.microsoft.com/office/word/2010/wordprocessingShape" mc:Ignorable="w14 w15 w16se w16cid w16 w16cex w16sdtdh wp14">
   <w:abstractNum w:abstractNumId="0" w15:restartNumberingAfterBreak="0">
-    <w:nsid w:val="20D6790E"/>
+    <w:nsid w:val="59B41AAB"/>
     <w:multiLevelType w:val="hybridMultilevel"/>
-    <w:tmpl w:val="A8762074"/>
+    <w:tmpl w:val="7A2415CE"/>
     <w:lvl w:ilvl="0" w:tplc="2C0A000F">
       <w:start w:val="1"/>
       <w:numFmt w:val="decimal"/>
@@ -1152,7 +1160,7 @@
     <w:basedOn w:val="Normal"/>
     <w:uiPriority w:val="34"/>
     <w:qFormat/>
-    <w:rsid w:val="001837FB"/>
+    <w:rsid w:val="00A017B4"/>
     <w:pPr>
       <w:ind w:left="720"/>
       <w:contextualSpacing/>

</xml_diff>